<commit_message>
Updated Tempo Marking Sizes and Bar Number Position + Fixed all errata (except fingerings, percussion, graphics)
</commit_message>
<xml_diff>
--- a/Chambered Spirals/LARA Errata LEFT.docx
+++ b/Chambered Spirals/LARA Errata LEFT.docx
@@ -131,7 +131,7 @@
     </w:p>
     <w:p>
       <w:pPr>
-        <w:pStyle w:val="ListParagraph"/>
+        <w:pStyle w:val="BodyA"/>
         <w:rPr>
           <w:b/>
           <w:bCs/>
@@ -155,23 +155,7 @@
           <w:b/>
           <w:bCs/>
         </w:rPr>
-        <w:t xml:space="preserve">GENERAL – All Horn harm </w:t>
-      </w:r>
-      <w:proofErr w:type="spellStart"/>
-      <w:r>
-        <w:rPr>
-          <w:b/>
-          <w:bCs/>
-        </w:rPr>
-        <w:t>gliss</w:t>
-      </w:r>
-      <w:proofErr w:type="spellEnd"/>
-      <w:r>
-        <w:rPr>
-          <w:b/>
-          <w:bCs/>
-        </w:rPr>
-        <w:t xml:space="preserve"> become “rip” LEAVE THIS TO ME</w:t>
+        <w:t>M51 and 52 – oboe and clarinet missing information (please check them all later and make sure notation matches book exactly)</w:t>
       </w:r>
     </w:p>
     <w:p>
@@ -200,8 +184,32 @@
           <w:b/>
           <w:bCs/>
         </w:rPr>
-        <w:t>M51 and 52 – oboe and clarinet missing information (please check them all later and make sure notation matches book exactly)</w:t>
-      </w:r>
+        <w:t xml:space="preserve">M53 – </w:t>
+      </w:r>
+      <w:proofErr w:type="spellStart"/>
+      <w:r>
+        <w:rPr>
+          <w:b/>
+          <w:bCs/>
+        </w:rPr>
+        <w:t>pno</w:t>
+      </w:r>
+      <w:proofErr w:type="spellEnd"/>
+      <w:r>
+        <w:rPr>
+          <w:b/>
+          <w:bCs/>
+        </w:rPr>
+        <w:t xml:space="preserve"> – adjust ricochet…I know all ricochets are missing, but this one is there and misplaced</w:t>
+      </w:r>
+    </w:p>
+    <w:p>
+      <w:pPr>
+        <w:rPr>
+          <w:b/>
+          <w:bCs/>
+        </w:rPr>
+      </w:pPr>
     </w:p>
     <w:p>
       <w:pPr>
@@ -209,6 +217,8 @@
         <w:rPr>
           <w:b/>
           <w:bCs/>
+          <w:color w:val="002060"/>
+          <w:u w:color="002060"/>
         </w:rPr>
       </w:pPr>
     </w:p>
@@ -222,48 +232,26 @@
         <w:rPr>
           <w:b/>
           <w:bCs/>
-        </w:rPr>
-      </w:pPr>
-      <w:r>
-        <w:rPr>
-          <w:b/>
-          <w:bCs/>
-        </w:rPr>
-        <w:t xml:space="preserve">M53 – </w:t>
-      </w:r>
-      <w:proofErr w:type="spellStart"/>
-      <w:r>
-        <w:rPr>
-          <w:b/>
-          <w:bCs/>
-        </w:rPr>
-        <w:t>pno</w:t>
-      </w:r>
-      <w:proofErr w:type="spellEnd"/>
-      <w:r>
-        <w:rPr>
-          <w:b/>
-          <w:bCs/>
-        </w:rPr>
-        <w:t xml:space="preserve"> – adjust ricochet…I know all ricochets are missing, but this one is there and misplaced</w:t>
-      </w:r>
-    </w:p>
-    <w:p>
-      <w:pPr>
-        <w:rPr>
-          <w:b/>
-          <w:bCs/>
-        </w:rPr>
-      </w:pPr>
-    </w:p>
-    <w:p>
-      <w:pPr>
-        <w:pStyle w:val="BodyA"/>
-        <w:rPr>
-          <w:b/>
-          <w:bCs/>
-          <w:color w:val="002060"/>
+          <w:color w:val="A637AB"/>
+        </w:rPr>
+      </w:pPr>
+      <w:r>
+        <w:rPr>
+          <w:b/>
+          <w:bCs/>
+          <w:color w:val="A637AB"/>
           <w:u w:color="002060"/>
+        </w:rPr>
+        <w:t>M120 – general – ALL TEMPO MARKINGS SHOULD BE BIGGER</w:t>
+      </w:r>
+    </w:p>
+    <w:p>
+      <w:pPr>
+        <w:pStyle w:val="ListParagraph"/>
+        <w:rPr>
+          <w:b/>
+          <w:bCs/>
+          <w:color w:val="A637AB"/>
         </w:rPr>
       </w:pPr>
     </w:p>
@@ -285,18 +273,34 @@
           <w:b/>
           <w:bCs/>
           <w:color w:val="A637AB"/>
-          <w:u w:color="002060"/>
-        </w:rPr>
-        <w:t>M120 – general – ALL TEMPO MARKINGS SHOULD BE BIGGER</w:t>
-      </w:r>
-    </w:p>
-    <w:p>
-      <w:pPr>
-        <w:pStyle w:val="ListParagraph"/>
+        </w:rPr>
+        <w:t xml:space="preserve">M 219 – Flute </w:t>
+      </w:r>
+      <w:proofErr w:type="spellStart"/>
+      <w:r>
         <w:rPr>
           <w:b/>
           <w:bCs/>
           <w:color w:val="A637AB"/>
+        </w:rPr>
+        <w:t>db</w:t>
+      </w:r>
+      <w:proofErr w:type="spellEnd"/>
+      <w:r>
+        <w:rPr>
+          <w:b/>
+          <w:bCs/>
+          <w:color w:val="A637AB"/>
+        </w:rPr>
+        <w:t xml:space="preserve"> trill fix</w:t>
+      </w:r>
+    </w:p>
+    <w:p>
+      <w:pPr>
+        <w:pStyle w:val="BodyA"/>
+        <w:rPr>
+          <w:color w:val="C00000"/>
+          <w:u w:color="C00000"/>
         </w:rPr>
       </w:pPr>
     </w:p>
@@ -310,40 +314,36 @@
         <w:rPr>
           <w:b/>
           <w:bCs/>
-          <w:color w:val="A637AB"/>
-        </w:rPr>
-      </w:pPr>
-      <w:r>
-        <w:rPr>
-          <w:b/>
-          <w:bCs/>
-          <w:color w:val="A637AB"/>
-        </w:rPr>
-        <w:t xml:space="preserve">M 219 – Flute </w:t>
+          <w:color w:val="C00000"/>
+        </w:rPr>
+      </w:pPr>
+      <w:r>
+        <w:rPr>
+          <w:b/>
+          <w:bCs/>
+          <w:color w:val="C00000"/>
+          <w:u w:color="C00000"/>
+        </w:rPr>
+        <w:t xml:space="preserve">M231 – oboe – missing </w:t>
       </w:r>
       <w:proofErr w:type="spellStart"/>
       <w:r>
         <w:rPr>
           <w:b/>
           <w:bCs/>
-          <w:color w:val="A637AB"/>
-        </w:rPr>
-        <w:t>db</w:t>
+          <w:color w:val="C00000"/>
+          <w:u w:color="C00000"/>
+        </w:rPr>
+        <w:t>multiphonics</w:t>
       </w:r>
       <w:proofErr w:type="spellEnd"/>
-      <w:r>
-        <w:rPr>
-          <w:b/>
-          <w:bCs/>
-          <w:color w:val="A637AB"/>
-        </w:rPr>
-        <w:t xml:space="preserve"> trill fix</w:t>
-      </w:r>
     </w:p>
     <w:p>
       <w:pPr>
         <w:pStyle w:val="BodyA"/>
         <w:rPr>
+          <w:b/>
+          <w:bCs/>
           <w:color w:val="C00000"/>
           <w:u w:color="C00000"/>
         </w:rPr>
@@ -369,7 +369,7 @@
           <w:color w:val="C00000"/>
           <w:u w:color="C00000"/>
         </w:rPr>
-        <w:t xml:space="preserve">M231 – oboe – missing </w:t>
+        <w:t xml:space="preserve">M230 – </w:t>
       </w:r>
       <w:proofErr w:type="spellStart"/>
       <w:r>
@@ -379,20 +379,18 @@
           <w:color w:val="C00000"/>
           <w:u w:color="C00000"/>
         </w:rPr>
-        <w:t>multiphonics</w:t>
+        <w:t>Bcl</w:t>
       </w:r>
       <w:proofErr w:type="spellEnd"/>
-    </w:p>
-    <w:p>
-      <w:pPr>
-        <w:pStyle w:val="BodyA"/>
+      <w:r>
         <w:rPr>
           <w:b/>
           <w:bCs/>
           <w:color w:val="C00000"/>
           <w:u w:color="C00000"/>
         </w:rPr>
-      </w:pPr>
+        <w:t xml:space="preserve"> - missing fingering </w:t>
+      </w:r>
     </w:p>
     <w:p>
       <w:pPr>
@@ -407,35 +405,17 @@
           <w:color w:val="C00000"/>
         </w:rPr>
       </w:pPr>
-      <w:r>
+    </w:p>
+    <w:p>
+      <w:pPr>
+        <w:pStyle w:val="BodyA"/>
         <w:rPr>
           <w:b/>
           <w:bCs/>
           <w:color w:val="C00000"/>
           <w:u w:color="C00000"/>
         </w:rPr>
-        <w:t xml:space="preserve">M230 – </w:t>
-      </w:r>
-      <w:proofErr w:type="spellStart"/>
-      <w:r>
-        <w:rPr>
-          <w:b/>
-          <w:bCs/>
-          <w:color w:val="C00000"/>
-          <w:u w:color="C00000"/>
-        </w:rPr>
-        <w:t>Bcl</w:t>
-      </w:r>
-      <w:proofErr w:type="spellEnd"/>
-      <w:r>
-        <w:rPr>
-          <w:b/>
-          <w:bCs/>
-          <w:color w:val="C00000"/>
-          <w:u w:color="C00000"/>
-        </w:rPr>
-        <w:t xml:space="preserve"> - missing fingering </w:t>
-      </w:r>
+      </w:pPr>
     </w:p>
     <w:p>
       <w:pPr>
@@ -447,13 +427,170 @@
         <w:rPr>
           <w:b/>
           <w:bCs/>
+        </w:rPr>
+      </w:pPr>
+      <w:r>
+        <w:rPr>
+          <w:b/>
+          <w:bCs/>
+        </w:rPr>
+        <w:t xml:space="preserve">M240 – sax - </w:t>
+      </w:r>
+      <w:proofErr w:type="spellStart"/>
+      <w:r>
+        <w:rPr>
+          <w:b/>
+          <w:bCs/>
+        </w:rPr>
+        <w:t>multiphonics</w:t>
+      </w:r>
+      <w:proofErr w:type="spellEnd"/>
+      <w:r>
+        <w:rPr>
+          <w:b/>
+          <w:bCs/>
+        </w:rPr>
+        <w:t xml:space="preserve"> have some wrong notes, top note from 239 should be tied to 240; oboe – missing 8va sign, some wrong notes, and other info like lip pressure </w:t>
+      </w:r>
+      <w:proofErr w:type="spellStart"/>
+      <w:r>
+        <w:rPr>
+          <w:b/>
+          <w:bCs/>
+        </w:rPr>
+        <w:t>etc</w:t>
+      </w:r>
+      <w:proofErr w:type="spellEnd"/>
+    </w:p>
+    <w:p>
+      <w:pPr>
+        <w:pStyle w:val="ListParagraph"/>
+        <w:rPr>
+          <w:b/>
+          <w:bCs/>
+        </w:rPr>
+      </w:pPr>
+    </w:p>
+    <w:p>
+      <w:pPr>
+        <w:pStyle w:val="BodyA"/>
+        <w:widowControl w:val="0"/>
+        <w:rPr>
+          <w:b/>
+          <w:bCs/>
+        </w:rPr>
+      </w:pPr>
+      <w:r>
+        <w:rPr>
+          <w:b/>
+          <w:bCs/>
+        </w:rPr>
+        <w:t xml:space="preserve">              Sax: </w:t>
+      </w:r>
+      <w:proofErr w:type="spellStart"/>
+      <w:r>
+        <w:rPr>
+          <w:b/>
+          <w:bCs/>
+        </w:rPr>
+        <w:t>Db</w:t>
+      </w:r>
+      <w:proofErr w:type="spellEnd"/>
+      <w:r>
+        <w:rPr>
+          <w:b/>
+          <w:bCs/>
+        </w:rPr>
+        <w:t xml:space="preserve">, </w:t>
+      </w:r>
+      <w:proofErr w:type="spellStart"/>
+      <w:r>
+        <w:rPr>
+          <w:b/>
+          <w:bCs/>
+        </w:rPr>
+        <w:t>Eb</w:t>
+      </w:r>
+      <w:proofErr w:type="spellEnd"/>
+      <w:r>
+        <w:rPr>
+          <w:b/>
+          <w:bCs/>
+        </w:rPr>
+        <w:t xml:space="preserve"> 1/8 sharp, A </w:t>
+      </w:r>
+      <w:proofErr w:type="spellStart"/>
+      <w:r>
+        <w:rPr>
+          <w:b/>
+          <w:bCs/>
+        </w:rPr>
+        <w:t>natural</w:t>
+      </w:r>
+      <w:proofErr w:type="spellEnd"/>
+      <w:r>
+        <w:rPr>
+          <w:b/>
+          <w:bCs/>
+        </w:rPr>
+        <w:t>, Db</w:t>
+      </w:r>
+    </w:p>
+    <w:p>
+      <w:pPr>
+        <w:pStyle w:val="BodyA"/>
+        <w:widowControl w:val="0"/>
+        <w:rPr>
+          <w:b/>
+          <w:bCs/>
+        </w:rPr>
+      </w:pPr>
+    </w:p>
+    <w:p>
+      <w:pPr>
+        <w:pStyle w:val="ListParagraph"/>
+        <w:rPr>
+          <w:b/>
+          <w:bCs/>
+        </w:rPr>
+      </w:pPr>
+      <w:r>
+        <w:rPr>
+          <w:b/>
+          <w:bCs/>
+        </w:rPr>
+        <w:t xml:space="preserve"> Oboe: A </w:t>
+      </w:r>
+      <w:proofErr w:type="spellStart"/>
+      <w:r>
+        <w:rPr>
+          <w:b/>
+          <w:bCs/>
+        </w:rPr>
+        <w:t>nat</w:t>
+      </w:r>
+      <w:proofErr w:type="spellEnd"/>
+      <w:r>
+        <w:rPr>
+          <w:b/>
+          <w:bCs/>
+        </w:rPr>
+        <w:t>, C 1/8 sharp, F# 1/8 sharp, A ¼ flat + 1/8 flat, B natural, E ¼ flat ALL MUST BE 8va (add 8va sign)</w:t>
+      </w:r>
+    </w:p>
+    <w:p>
+      <w:pPr>
+        <w:pStyle w:val="ListParagraph"/>
+        <w:rPr>
+          <w:b/>
+          <w:bCs/>
           <w:color w:val="C00000"/>
-        </w:rPr>
-      </w:pPr>
-    </w:p>
-    <w:p>
-      <w:pPr>
-        <w:pStyle w:val="BodyA"/>
+          <w:u w:color="C00000"/>
+        </w:rPr>
+      </w:pPr>
+    </w:p>
+    <w:p>
+      <w:pPr>
         <w:rPr>
           <w:b/>
           <w:bCs/>
@@ -472,177 +609,17 @@
         <w:rPr>
           <w:b/>
           <w:bCs/>
-        </w:rPr>
-      </w:pPr>
-      <w:r>
-        <w:rPr>
-          <w:b/>
-          <w:bCs/>
-        </w:rPr>
-        <w:t xml:space="preserve">M240 – sax - </w:t>
-      </w:r>
-      <w:proofErr w:type="spellStart"/>
-      <w:r>
-        <w:rPr>
-          <w:b/>
-          <w:bCs/>
-        </w:rPr>
-        <w:t>multiphonics</w:t>
-      </w:r>
-      <w:proofErr w:type="spellEnd"/>
-      <w:r>
-        <w:rPr>
-          <w:b/>
-          <w:bCs/>
-        </w:rPr>
-        <w:t xml:space="preserve"> have some wrong notes, top note from 239 should be tied to 240; oboe – missing 8va sign, some wrong notes, and other info like lip pressure </w:t>
-      </w:r>
-      <w:proofErr w:type="spellStart"/>
-      <w:r>
-        <w:rPr>
-          <w:b/>
-          <w:bCs/>
-        </w:rPr>
-        <w:t>etc</w:t>
-      </w:r>
-      <w:proofErr w:type="spellEnd"/>
-    </w:p>
-    <w:p>
-      <w:pPr>
-        <w:pStyle w:val="ListParagraph"/>
-        <w:rPr>
-          <w:b/>
-          <w:bCs/>
-        </w:rPr>
-      </w:pPr>
-    </w:p>
-    <w:p>
-      <w:pPr>
-        <w:pStyle w:val="BodyA"/>
-        <w:widowControl w:val="0"/>
-        <w:rPr>
-          <w:b/>
-          <w:bCs/>
-        </w:rPr>
-      </w:pPr>
-      <w:r>
-        <w:rPr>
-          <w:b/>
-          <w:bCs/>
-        </w:rPr>
-        <w:t xml:space="preserve">              Sax: </w:t>
-      </w:r>
-      <w:proofErr w:type="spellStart"/>
-      <w:r>
-        <w:rPr>
-          <w:b/>
-          <w:bCs/>
-        </w:rPr>
-        <w:t>Db</w:t>
-      </w:r>
-      <w:proofErr w:type="spellEnd"/>
-      <w:r>
-        <w:rPr>
-          <w:b/>
-          <w:bCs/>
-        </w:rPr>
-        <w:t xml:space="preserve">, </w:t>
-      </w:r>
-      <w:proofErr w:type="spellStart"/>
-      <w:r>
-        <w:rPr>
-          <w:b/>
-          <w:bCs/>
-        </w:rPr>
-        <w:t>Eb</w:t>
-      </w:r>
-      <w:proofErr w:type="spellEnd"/>
-      <w:r>
-        <w:rPr>
-          <w:b/>
-          <w:bCs/>
-        </w:rPr>
-        <w:t xml:space="preserve"> 1/8 sharp, A </w:t>
-      </w:r>
-      <w:proofErr w:type="spellStart"/>
-      <w:r>
-        <w:rPr>
-          <w:b/>
-          <w:bCs/>
-        </w:rPr>
-        <w:t>natural</w:t>
-      </w:r>
-      <w:proofErr w:type="spellEnd"/>
-      <w:r>
-        <w:rPr>
-          <w:b/>
-          <w:bCs/>
-        </w:rPr>
-        <w:t>, Db</w:t>
-      </w:r>
-    </w:p>
-    <w:p>
-      <w:pPr>
-        <w:pStyle w:val="BodyA"/>
-        <w:widowControl w:val="0"/>
-        <w:rPr>
-          <w:b/>
-          <w:bCs/>
-        </w:rPr>
-      </w:pPr>
-    </w:p>
-    <w:p>
-      <w:pPr>
-        <w:pStyle w:val="ListParagraph"/>
-        <w:rPr>
-          <w:b/>
-          <w:bCs/>
-        </w:rPr>
-      </w:pPr>
-      <w:r>
-        <w:rPr>
-          <w:b/>
-          <w:bCs/>
-        </w:rPr>
-        <w:t xml:space="preserve"> Oboe: A </w:t>
-      </w:r>
-      <w:proofErr w:type="spellStart"/>
-      <w:r>
-        <w:rPr>
-          <w:b/>
-          <w:bCs/>
-        </w:rPr>
-        <w:t>nat</w:t>
-      </w:r>
-      <w:proofErr w:type="spellEnd"/>
-      <w:r>
-        <w:rPr>
-          <w:b/>
-          <w:bCs/>
-        </w:rPr>
-        <w:t>, C 1/8 sharp, F# 1/8 sharp, A ¼ flat + 1/8 flat, B natural, E ¼ flat ALL MUST BE 8va (add 8va sign)</w:t>
-      </w:r>
-    </w:p>
-    <w:p>
-      <w:pPr>
-        <w:pStyle w:val="ListParagraph"/>
-        <w:rPr>
-          <w:b/>
-          <w:bCs/>
-          <w:color w:val="C00000"/>
-          <w:u w:color="C00000"/>
-        </w:rPr>
-      </w:pPr>
-    </w:p>
-    <w:p>
-      <w:pPr>
-        <w:rPr>
-          <w:b/>
-          <w:bCs/>
-          <w:color w:val="C00000"/>
-          <w:u w:color="C00000"/>
-        </w:rPr>
-      </w:pPr>
+          <w:color w:val="FF0000"/>
+        </w:rPr>
+      </w:pPr>
+      <w:r>
+        <w:rPr>
+          <w:b/>
+          <w:bCs/>
+          <w:color w:val="FF0000"/>
+        </w:rPr>
+        <w:t>243 – Is note supposed to be bass clef?</w:t>
+      </w:r>
     </w:p>
     <w:p>
       <w:pPr>
@@ -654,12 +631,14 @@
         <w:rPr>
           <w:b/>
           <w:bCs/>
-        </w:rPr>
-      </w:pPr>
-      <w:r>
-        <w:rPr>
-          <w:b/>
-          <w:bCs/>
+          <w:color w:val="FF0000"/>
+        </w:rPr>
+      </w:pPr>
+      <w:r>
+        <w:rPr>
+          <w:b/>
+          <w:bCs/>
+          <w:color w:val="FF0000"/>
         </w:rPr>
         <w:t>245-</w:t>
       </w:r>
@@ -667,6 +646,7 @@
         <w:rPr>
           <w:b/>
           <w:bCs/>
+          <w:color w:val="FF0000"/>
         </w:rPr>
         <w:t>247</w:t>
       </w:r>
@@ -674,6 +654,7 @@
         <w:rPr>
           <w:b/>
           <w:bCs/>
+          <w:color w:val="FF0000"/>
         </w:rPr>
         <w:t xml:space="preserve"> </w:t>
       </w:r>
@@ -682,6 +663,25 @@
         <w:rPr>
           <w:b/>
           <w:bCs/>
+          <w:color w:val="FF0000"/>
+        </w:rPr>
+        <w:t>Pno</w:t>
+      </w:r>
+      <w:proofErr w:type="spellEnd"/>
+      <w:r>
+        <w:rPr>
+          <w:b/>
+          <w:bCs/>
+          <w:color w:val="FF0000"/>
+        </w:rPr>
+        <w:t xml:space="preserve"> - </w:t>
+      </w:r>
+      <w:proofErr w:type="spellStart"/>
+      <w:r>
+        <w:rPr>
+          <w:b/>
+          <w:bCs/>
+          <w:color w:val="FF0000"/>
         </w:rPr>
         <w:t>Pedalling</w:t>
       </w:r>
@@ -690,25 +690,27 @@
         <w:rPr>
           <w:b/>
           <w:bCs/>
-        </w:rPr>
-        <w:t>? (</w:t>
-      </w:r>
-      <w:proofErr w:type="spellStart"/>
-      <w:r>
-        <w:rPr>
-          <w:b/>
-          <w:bCs/>
-        </w:rPr>
-        <w:t>Pno</w:t>
-      </w:r>
-      <w:proofErr w:type="spellEnd"/>
-      <w:r>
-        <w:rPr>
-          <w:b/>
-          <w:bCs/>
-        </w:rPr>
-        <w:t>)</w:t>
-      </w:r>
+          <w:color w:val="FF0000"/>
+        </w:rPr>
+        <w:t xml:space="preserve">? </w:t>
+      </w:r>
+      <w:r>
+        <w:rPr>
+          <w:b/>
+          <w:bCs/>
+          <w:color w:val="FF0000"/>
+        </w:rPr>
+        <w:t>Also check piano + hp notes with the new time signatures. In m. 247 I made it 7/16. Does that work?</w:t>
+      </w:r>
+    </w:p>
+    <w:p>
+      <w:pPr>
+        <w:rPr>
+          <w:b/>
+          <w:bCs/>
+          <w:color w:val="FF0000"/>
+        </w:rPr>
+      </w:pPr>
     </w:p>
     <w:p>
       <w:pPr>
@@ -765,6 +767,17 @@
         <w:rPr>
           <w:b/>
           <w:bCs/>
+          <w:color w:val="002060"/>
+          <w:u w:color="002060"/>
+        </w:rPr>
+      </w:pPr>
+    </w:p>
+    <w:p>
+      <w:pPr>
+        <w:pStyle w:val="BodyA"/>
+        <w:rPr>
+          <w:b/>
+          <w:bCs/>
           <w:color w:val="C00000"/>
           <w:u w:color="C00000"/>
         </w:rPr>
@@ -780,29 +793,73 @@
         <w:rPr>
           <w:b/>
           <w:bCs/>
-          <w:color w:val="FF40FF"/>
-        </w:rPr>
-      </w:pPr>
-      <w:r>
-        <w:rPr>
-          <w:b/>
-          <w:bCs/>
-          <w:color w:val="FF40FF"/>
-          <w:u w:color="002060"/>
-        </w:rPr>
-        <w:t>M251 – general – missing metric modulation and new tempo</w:t>
-      </w:r>
-    </w:p>
-    <w:p>
-      <w:pPr>
-        <w:pStyle w:val="BodyA"/>
-        <w:rPr>
-          <w:b/>
-          <w:bCs/>
-          <w:color w:val="002060"/>
-          <w:u w:color="002060"/>
-        </w:rPr>
-      </w:pPr>
+          <w:color w:val="C00000"/>
+          <w:u w:color="C00000"/>
+        </w:rPr>
+      </w:pPr>
+      <w:r>
+        <w:rPr>
+          <w:b/>
+          <w:bCs/>
+          <w:color w:val="auto"/>
+          <w:u w:color="C00000"/>
+        </w:rPr>
+        <w:t xml:space="preserve">M306 </w:t>
+      </w:r>
+      <w:r>
+        <w:rPr>
+          <w:b/>
+          <w:bCs/>
+          <w:color w:val="auto"/>
+          <w:u w:color="C00000"/>
+        </w:rPr>
+        <w:t>W</w:t>
+      </w:r>
+      <w:r>
+        <w:rPr>
+          <w:b/>
+          <w:bCs/>
+          <w:color w:val="auto"/>
+          <w:u w:color="C00000"/>
+        </w:rPr>
+        <w:t xml:space="preserve">inds – </w:t>
+      </w:r>
+      <w:r>
+        <w:rPr>
+          <w:b/>
+          <w:bCs/>
+          <w:color w:val="00B0F0"/>
+          <w:u w:color="C00000"/>
+        </w:rPr>
+        <w:t>third group dynamics should be p, not pp</w:t>
+      </w:r>
+      <w:r>
+        <w:rPr>
+          <w:b/>
+          <w:bCs/>
+          <w:color w:val="00B0F0"/>
+          <w:u w:color="C00000"/>
+        </w:rPr>
+        <w:t xml:space="preserve"> </w:t>
+      </w:r>
+      <w:r>
+        <w:rPr>
+          <w:b/>
+          <w:bCs/>
+          <w:color w:val="FF0000"/>
+          <w:u w:color="C00000"/>
+        </w:rPr>
+        <w:t xml:space="preserve">– </w:t>
+      </w:r>
+      <w:r>
+        <w:rPr>
+          <w:b/>
+          <w:bCs/>
+          <w:color w:val="FF0000"/>
+          <w:u w:color="C00000"/>
+        </w:rPr>
+        <w:t>What do you mean?</w:t>
+      </w:r>
     </w:p>
     <w:p>
       <w:pPr>
@@ -814,29 +871,126 @@
         <w:rPr>
           <w:b/>
           <w:bCs/>
-          <w:color w:val="FF40FF"/>
-        </w:rPr>
-      </w:pPr>
-      <w:r>
-        <w:rPr>
-          <w:b/>
-          <w:bCs/>
-          <w:color w:val="FF40FF"/>
-          <w:u w:color="002060"/>
-        </w:rPr>
-        <w:t>M262 – perc 1 – delete ¾, should be on top of score</w:t>
-      </w:r>
-    </w:p>
-    <w:p>
-      <w:pPr>
-        <w:pStyle w:val="BodyA"/>
-        <w:rPr>
-          <w:b/>
-          <w:bCs/>
-          <w:color w:val="002060"/>
-          <w:u w:color="002060"/>
-        </w:rPr>
-      </w:pPr>
+          <w:color w:val="C00000"/>
+          <w:u w:color="C00000"/>
+        </w:rPr>
+      </w:pPr>
+      <w:r>
+        <w:rPr>
+          <w:b/>
+          <w:bCs/>
+          <w:color w:val="auto"/>
+          <w:u w:color="C00000"/>
+        </w:rPr>
+        <w:t xml:space="preserve">M343 </w:t>
+      </w:r>
+      <w:proofErr w:type="spellStart"/>
+      <w:r>
+        <w:rPr>
+          <w:b/>
+          <w:bCs/>
+          <w:color w:val="auto"/>
+          <w:u w:color="C00000"/>
+        </w:rPr>
+        <w:t>Pno</w:t>
+      </w:r>
+      <w:proofErr w:type="spellEnd"/>
+      <w:r>
+        <w:rPr>
+          <w:b/>
+          <w:bCs/>
+          <w:color w:val="auto"/>
+          <w:u w:color="C00000"/>
+        </w:rPr>
+        <w:t xml:space="preserve"> </w:t>
+      </w:r>
+      <w:r>
+        <w:rPr>
+          <w:b/>
+          <w:bCs/>
+          <w:color w:val="auto"/>
+          <w:u w:color="C00000"/>
+        </w:rPr>
+        <w:t>(</w:t>
+      </w:r>
+      <w:proofErr w:type="spellStart"/>
+      <w:r>
+        <w:rPr>
+          <w:b/>
+          <w:bCs/>
+          <w:color w:val="auto"/>
+          <w:u w:color="C00000"/>
+        </w:rPr>
+        <w:t>Ebow</w:t>
+      </w:r>
+      <w:proofErr w:type="spellEnd"/>
+      <w:r>
+        <w:rPr>
+          <w:b/>
+          <w:bCs/>
+          <w:color w:val="auto"/>
+          <w:u w:color="C00000"/>
+        </w:rPr>
+        <w:t xml:space="preserve">) </w:t>
+      </w:r>
+      <w:r>
+        <w:rPr>
+          <w:b/>
+          <w:bCs/>
+          <w:color w:val="FF0000"/>
+          <w:u w:color="C00000"/>
+        </w:rPr>
+        <w:t xml:space="preserve">– </w:t>
+      </w:r>
+      <w:r>
+        <w:rPr>
+          <w:b/>
+          <w:bCs/>
+          <w:color w:val="FF0000"/>
+          <w:u w:color="C00000"/>
+        </w:rPr>
+        <w:t xml:space="preserve">Should we change the text here since </w:t>
+      </w:r>
+      <w:proofErr w:type="spellStart"/>
+      <w:r>
+        <w:rPr>
+          <w:b/>
+          <w:bCs/>
+          <w:color w:val="FF0000"/>
+          <w:u w:color="C00000"/>
+        </w:rPr>
+        <w:t>Ebows</w:t>
+      </w:r>
+      <w:proofErr w:type="spellEnd"/>
+      <w:r>
+        <w:rPr>
+          <w:b/>
+          <w:bCs/>
+          <w:color w:val="FF0000"/>
+          <w:u w:color="C00000"/>
+        </w:rPr>
+        <w:t xml:space="preserve"> have already been used? Just change to </w:t>
+      </w:r>
+      <w:proofErr w:type="spellStart"/>
+      <w:r>
+        <w:rPr>
+          <w:b/>
+          <w:bCs/>
+          <w:color w:val="FF0000"/>
+          <w:u w:color="C00000"/>
+        </w:rPr>
+        <w:t>Ebow</w:t>
+      </w:r>
+      <w:proofErr w:type="spellEnd"/>
+      <w:r>
+        <w:rPr>
+          <w:b/>
+          <w:bCs/>
+          <w:color w:val="FF0000"/>
+          <w:u w:color="C00000"/>
+        </w:rPr>
+        <w:t>?</w:t>
+      </w:r>
     </w:p>
     <w:p>
       <w:pPr>
@@ -848,40 +1002,18 @@
         <w:rPr>
           <w:b/>
           <w:bCs/>
-          <w:color w:val="FF40FF"/>
-        </w:rPr>
-      </w:pPr>
-      <w:r>
-        <w:rPr>
-          <w:b/>
-          <w:bCs/>
-          <w:color w:val="FF40FF"/>
-          <w:u w:color="002060"/>
-        </w:rPr>
-        <w:t>M266 - perc 1 – delete ¾, should be on top of score</w:t>
-      </w:r>
-    </w:p>
-    <w:p>
-      <w:pPr>
-        <w:pStyle w:val="BodyA"/>
-        <w:rPr>
-          <w:b/>
-          <w:bCs/>
-          <w:color w:val="002060"/>
-          <w:u w:color="002060"/>
-        </w:rPr>
-      </w:pPr>
-    </w:p>
-    <w:p>
-      <w:pPr>
-        <w:pStyle w:val="BodyA"/>
-        <w:rPr>
-          <w:b/>
-          <w:bCs/>
-          <w:color w:val="002060"/>
-          <w:u w:color="002060"/>
-        </w:rPr>
-      </w:pPr>
+          <w:color w:val="C00000"/>
+        </w:rPr>
+      </w:pPr>
+      <w:r>
+        <w:rPr>
+          <w:b/>
+          <w:bCs/>
+          <w:color w:val="C00000"/>
+        </w:rPr>
+        <w:lastRenderedPageBreak/>
+        <w:t>401, 407, 409  – rhythm error</w:t>
+      </w:r>
     </w:p>
     <w:p>
       <w:pPr>
@@ -893,668 +1025,81 @@
         <w:rPr>
           <w:b/>
           <w:bCs/>
-          <w:color w:val="FF40FF"/>
-        </w:rPr>
-      </w:pPr>
-      <w:r>
-        <w:rPr>
-          <w:b/>
-          <w:bCs/>
-          <w:color w:val="FF40FF"/>
-          <w:u w:color="002060"/>
-        </w:rPr>
-        <w:t>M273 – Perc 1 – ¾ should be on top of score, not randomly on percussion</w:t>
-      </w:r>
-    </w:p>
-    <w:p>
-      <w:pPr>
-        <w:pStyle w:val="BodyA"/>
-        <w:rPr>
-          <w:b/>
-          <w:bCs/>
-          <w:color w:val="002060"/>
-          <w:u w:color="002060"/>
-        </w:rPr>
-      </w:pPr>
-    </w:p>
-    <w:p>
-      <w:pPr>
-        <w:pStyle w:val="BodyA"/>
-        <w:rPr>
-          <w:b/>
-          <w:bCs/>
           <w:color w:val="C00000"/>
-          <w:u w:color="C00000"/>
-        </w:rPr>
-      </w:pPr>
+        </w:rPr>
+      </w:pPr>
+      <w:r>
+        <w:rPr>
+          <w:b/>
+          <w:bCs/>
+          <w:color w:val="auto"/>
+        </w:rPr>
+        <w:t xml:space="preserve">420 </w:t>
+      </w:r>
+      <w:proofErr w:type="spellStart"/>
+      <w:r>
+        <w:rPr>
+          <w:b/>
+          <w:bCs/>
+          <w:color w:val="auto"/>
+        </w:rPr>
+        <w:t>Pno</w:t>
+      </w:r>
+      <w:proofErr w:type="spellEnd"/>
+      <w:r>
+        <w:rPr>
+          <w:b/>
+          <w:bCs/>
+          <w:color w:val="auto"/>
+        </w:rPr>
+        <w:t xml:space="preserve"> LH – </w:t>
+      </w:r>
+      <w:r>
+        <w:rPr>
+          <w:b/>
+          <w:bCs/>
+          <w:color w:val="00B0F0"/>
+        </w:rPr>
+        <w:t>Leave rhythm as manuscript. First beat of left hand should be eight note triplets on top layer and eight note duplet on bottom</w:t>
+      </w:r>
+      <w:r>
+        <w:rPr>
+          <w:b/>
+          <w:bCs/>
+          <w:color w:val="00B0F0"/>
+        </w:rPr>
+        <w:t xml:space="preserve"> </w:t>
+      </w:r>
+      <w:r>
+        <w:rPr>
+          <w:b/>
+          <w:bCs/>
+          <w:color w:val="FF0000"/>
+        </w:rPr>
+        <w:t xml:space="preserve">– I feel that it could be written more clearly. Perhaps </w:t>
+      </w:r>
+      <w:r>
+        <w:rPr>
+          <w:b/>
+          <w:bCs/>
+          <w:color w:val="FF0000"/>
+        </w:rPr>
+        <w:t xml:space="preserve">top voice triplet, bottom voice dotted eights? Especially since the next beat there is a dotted eight rest as well. It will also make beat 1 more clear. </w:t>
+      </w:r>
     </w:p>
     <w:p>
       <w:pPr>
         <w:pStyle w:val="ListParagraph"/>
-        <w:numPr>
-          <w:ilvl w:val="0"/>
-          <w:numId w:val="2"/>
-        </w:numPr>
         <w:rPr>
           <w:b/>
           <w:bCs/>
           <w:color w:val="C00000"/>
         </w:rPr>
       </w:pPr>
-      <w:r>
-        <w:rPr>
-          <w:b/>
-          <w:bCs/>
-          <w:color w:val="C00000"/>
-          <w:u w:color="C00000"/>
-        </w:rPr>
-        <w:t>M306 – winds – third group dynamics should be p, not pp</w:t>
-      </w:r>
-    </w:p>
-    <w:p>
-      <w:pPr>
-        <w:pStyle w:val="BodyA"/>
-        <w:rPr>
-          <w:b/>
-          <w:bCs/>
-          <w:color w:val="C00000"/>
-          <w:u w:color="C00000"/>
-        </w:rPr>
-      </w:pPr>
     </w:p>
     <w:p>
       <w:pPr>
         <w:pStyle w:val="ListParagraph"/>
-        <w:numPr>
-          <w:ilvl w:val="0"/>
-          <w:numId w:val="2"/>
-        </w:numPr>
-        <w:rPr>
-          <w:b/>
-          <w:bCs/>
-          <w:color w:val="C00000"/>
-        </w:rPr>
-      </w:pPr>
-      <w:r>
-        <w:rPr>
-          <w:b/>
-          <w:bCs/>
-          <w:color w:val="C00000"/>
-          <w:u w:color="C00000"/>
-        </w:rPr>
-        <w:t xml:space="preserve">M356 – piano – missing parenthesis on </w:t>
-      </w:r>
-      <w:proofErr w:type="spellStart"/>
-      <w:r>
-        <w:rPr>
-          <w:b/>
-          <w:bCs/>
-          <w:color w:val="C00000"/>
-          <w:u w:color="C00000"/>
-        </w:rPr>
-        <w:t>ebow</w:t>
-      </w:r>
-      <w:proofErr w:type="spellEnd"/>
-      <w:r>
-        <w:rPr>
-          <w:b/>
-          <w:bCs/>
-          <w:color w:val="C00000"/>
-          <w:u w:color="C00000"/>
-        </w:rPr>
-        <w:t xml:space="preserve"> notes</w:t>
-      </w:r>
-    </w:p>
-    <w:p>
-      <w:pPr>
-        <w:pStyle w:val="ListParagraph"/>
-        <w:rPr>
-          <w:b/>
-          <w:bCs/>
-          <w:color w:val="C00000"/>
-        </w:rPr>
-      </w:pPr>
-    </w:p>
-    <w:tbl>
-      <w:tblPr>
-        <w:tblW w:w="9360" w:type="dxa"/>
-        <w:tblInd w:w="110" w:type="dxa"/>
-        <w:tblBorders>
-          <w:top w:val="single" w:sz="8" w:space="0" w:color="000000"/>
-          <w:left w:val="single" w:sz="8" w:space="0" w:color="000000"/>
-          <w:bottom w:val="single" w:sz="8" w:space="0" w:color="000000"/>
-          <w:right w:val="single" w:sz="8" w:space="0" w:color="000000"/>
-          <w:insideH w:val="single" w:sz="8" w:space="0" w:color="000000"/>
-          <w:insideV w:val="single" w:sz="8" w:space="0" w:color="000000"/>
-        </w:tblBorders>
-        <w:tblLayout w:type="fixed"/>
-        <w:tblLook w:val="0600" w:firstRow="0" w:lastRow="0" w:firstColumn="0" w:lastColumn="0" w:noHBand="1" w:noVBand="1"/>
-      </w:tblPr>
-      <w:tblGrid>
-        <w:gridCol w:w="1620"/>
-        <w:gridCol w:w="1335"/>
-        <w:gridCol w:w="4065"/>
-        <w:gridCol w:w="2340"/>
-      </w:tblGrid>
-      <w:tr>
-        <w:tc>
-          <w:tcPr>
-            <w:tcW w:w="1620" w:type="dxa"/>
-            <w:shd w:val="clear" w:color="auto" w:fill="auto"/>
-            <w:tcMar>
-              <w:top w:w="100" w:type="dxa"/>
-              <w:left w:w="100" w:type="dxa"/>
-              <w:bottom w:w="100" w:type="dxa"/>
-              <w:right w:w="100" w:type="dxa"/>
-            </w:tcMar>
-          </w:tcPr>
-          <w:p>
-            <w:pPr>
-              <w:widowControl w:val="0"/>
-              <w:rPr>
-                <w:b/>
-                <w:bCs/>
-              </w:rPr>
-            </w:pPr>
-            <w:r>
-              <w:rPr>
-                <w:b/>
-                <w:bCs/>
-              </w:rPr>
-              <w:t>362 1+</w:t>
-            </w:r>
-          </w:p>
-        </w:tc>
-        <w:tc>
-          <w:tcPr>
-            <w:tcW w:w="1335" w:type="dxa"/>
-            <w:shd w:val="clear" w:color="auto" w:fill="auto"/>
-            <w:tcMar>
-              <w:top w:w="100" w:type="dxa"/>
-              <w:left w:w="100" w:type="dxa"/>
-              <w:bottom w:w="100" w:type="dxa"/>
-              <w:right w:w="100" w:type="dxa"/>
-            </w:tcMar>
-          </w:tcPr>
-          <w:p>
-            <w:pPr>
-              <w:widowControl w:val="0"/>
-              <w:rPr>
-                <w:b/>
-                <w:bCs/>
-              </w:rPr>
-            </w:pPr>
-            <w:proofErr w:type="spellStart"/>
-            <w:r>
-              <w:rPr>
-                <w:b/>
-                <w:bCs/>
-              </w:rPr>
-              <w:t>Pno</w:t>
-            </w:r>
-            <w:proofErr w:type="spellEnd"/>
-          </w:p>
-        </w:tc>
-        <w:tc>
-          <w:tcPr>
-            <w:tcW w:w="4065" w:type="dxa"/>
-            <w:shd w:val="clear" w:color="auto" w:fill="auto"/>
-            <w:tcMar>
-              <w:top w:w="100" w:type="dxa"/>
-              <w:left w:w="100" w:type="dxa"/>
-              <w:bottom w:w="100" w:type="dxa"/>
-              <w:right w:w="100" w:type="dxa"/>
-            </w:tcMar>
-          </w:tcPr>
-          <w:p>
-            <w:pPr>
-              <w:widowControl w:val="0"/>
-              <w:rPr>
-                <w:b/>
-                <w:bCs/>
-              </w:rPr>
-            </w:pPr>
-            <w:r>
-              <w:rPr>
-                <w:b/>
-                <w:bCs/>
-              </w:rPr>
-              <w:t>There are 2 notes but 3 accidentals, is there a note missing?</w:t>
-            </w:r>
-          </w:p>
-        </w:tc>
-        <w:tc>
-          <w:tcPr>
-            <w:tcW w:w="2340" w:type="dxa"/>
-            <w:shd w:val="clear" w:color="auto" w:fill="auto"/>
-            <w:tcMar>
-              <w:top w:w="100" w:type="dxa"/>
-              <w:left w:w="100" w:type="dxa"/>
-              <w:bottom w:w="100" w:type="dxa"/>
-              <w:right w:w="100" w:type="dxa"/>
-            </w:tcMar>
-          </w:tcPr>
-          <w:p>
-            <w:pPr>
-              <w:widowControl w:val="0"/>
-              <w:rPr>
-                <w:b/>
-                <w:bCs/>
-              </w:rPr>
-            </w:pPr>
-            <w:r>
-              <w:rPr>
-                <w:b/>
-                <w:bCs/>
-                <w:color w:val="FF0000"/>
-              </w:rPr>
-              <w:t xml:space="preserve">There are 3 notes, E#, F#, G </w:t>
-            </w:r>
-            <w:proofErr w:type="spellStart"/>
-            <w:r>
-              <w:rPr>
-                <w:b/>
-                <w:bCs/>
-                <w:color w:val="FF0000"/>
-              </w:rPr>
-              <w:t>nat</w:t>
-            </w:r>
-            <w:proofErr w:type="spellEnd"/>
-          </w:p>
-        </w:tc>
-      </w:tr>
-    </w:tbl>
-    <w:p>
-      <w:pPr>
-        <w:pStyle w:val="ListParagraph"/>
-        <w:numPr>
-          <w:ilvl w:val="0"/>
-          <w:numId w:val="2"/>
-        </w:numPr>
-        <w:rPr>
-          <w:b/>
-          <w:bCs/>
-          <w:color w:val="C00000"/>
-        </w:rPr>
-      </w:pPr>
-    </w:p>
-    <w:p>
-      <w:pPr>
-        <w:pStyle w:val="BodyA"/>
-        <w:rPr>
-          <w:b/>
-          <w:bCs/>
-          <w:color w:val="C00000"/>
-          <w:u w:color="C00000"/>
-        </w:rPr>
-      </w:pPr>
-    </w:p>
-    <w:p>
-      <w:pPr>
-        <w:pStyle w:val="ListParagraph"/>
-        <w:numPr>
-          <w:ilvl w:val="0"/>
-          <w:numId w:val="2"/>
-        </w:numPr>
-        <w:rPr>
-          <w:b/>
-          <w:bCs/>
-          <w:color w:val="C00000"/>
-        </w:rPr>
-      </w:pPr>
-      <w:r>
-        <w:rPr>
-          <w:b/>
-          <w:bCs/>
-          <w:color w:val="C00000"/>
-          <w:u w:color="C00000"/>
-        </w:rPr>
-        <w:t xml:space="preserve">M376 – </w:t>
-      </w:r>
-      <w:proofErr w:type="spellStart"/>
-      <w:r>
-        <w:rPr>
-          <w:b/>
-          <w:bCs/>
-          <w:color w:val="C00000"/>
-          <w:u w:color="C00000"/>
-        </w:rPr>
-        <w:t>vla</w:t>
-      </w:r>
-      <w:proofErr w:type="spellEnd"/>
-      <w:r>
-        <w:rPr>
-          <w:b/>
-          <w:bCs/>
-          <w:color w:val="C00000"/>
-          <w:u w:color="C00000"/>
-        </w:rPr>
-        <w:t xml:space="preserve"> – add p; also should be ARCO, not (</w:t>
-      </w:r>
-      <w:proofErr w:type="spellStart"/>
-      <w:r>
-        <w:rPr>
-          <w:b/>
-          <w:bCs/>
-          <w:color w:val="C00000"/>
-          <w:u w:color="C00000"/>
-        </w:rPr>
-        <w:t>pizz</w:t>
-      </w:r>
-      <w:proofErr w:type="spellEnd"/>
-      <w:r>
-        <w:rPr>
-          <w:b/>
-          <w:bCs/>
-          <w:color w:val="C00000"/>
-          <w:u w:color="C00000"/>
-        </w:rPr>
-        <w:t xml:space="preserve">); beat 2 missing </w:t>
-      </w:r>
-      <w:proofErr w:type="spellStart"/>
-      <w:r>
-        <w:rPr>
-          <w:b/>
-          <w:bCs/>
-          <w:color w:val="C00000"/>
-          <w:u w:color="C00000"/>
-        </w:rPr>
-        <w:t>sul</w:t>
-      </w:r>
-      <w:proofErr w:type="spellEnd"/>
-      <w:r>
-        <w:rPr>
-          <w:b/>
-          <w:bCs/>
-          <w:color w:val="C00000"/>
-          <w:u w:color="C00000"/>
-        </w:rPr>
-        <w:t xml:space="preserve"> C</w:t>
-      </w:r>
-    </w:p>
-    <w:p>
-      <w:pPr>
-        <w:pStyle w:val="BodyA"/>
-        <w:rPr>
-          <w:b/>
-          <w:bCs/>
-          <w:color w:val="C00000"/>
-          <w:u w:color="C00000"/>
-        </w:rPr>
-      </w:pPr>
-    </w:p>
-    <w:p>
-      <w:pPr>
-        <w:pStyle w:val="ListParagraph"/>
-        <w:numPr>
-          <w:ilvl w:val="0"/>
-          <w:numId w:val="2"/>
-        </w:numPr>
-        <w:rPr>
-          <w:b/>
-          <w:bCs/>
-          <w:color w:val="C00000"/>
-        </w:rPr>
-      </w:pPr>
-      <w:r>
-        <w:rPr>
-          <w:b/>
-          <w:bCs/>
-          <w:color w:val="C00000"/>
-          <w:u w:color="C00000"/>
-        </w:rPr>
-        <w:t xml:space="preserve">M377 – </w:t>
-      </w:r>
-      <w:proofErr w:type="spellStart"/>
-      <w:r>
-        <w:rPr>
-          <w:b/>
-          <w:bCs/>
-          <w:color w:val="C00000"/>
-          <w:u w:color="C00000"/>
-        </w:rPr>
-        <w:t>vla</w:t>
-      </w:r>
-      <w:proofErr w:type="spellEnd"/>
-      <w:r>
-        <w:rPr>
-          <w:b/>
-          <w:bCs/>
-          <w:color w:val="C00000"/>
-          <w:u w:color="C00000"/>
-        </w:rPr>
-        <w:t xml:space="preserve"> – should be (arco)</w:t>
-      </w:r>
-    </w:p>
-    <w:p>
-      <w:pPr>
-        <w:pStyle w:val="BodyA"/>
-        <w:rPr>
-          <w:b/>
-          <w:bCs/>
-          <w:color w:val="C00000"/>
-          <w:u w:color="C00000"/>
-        </w:rPr>
-      </w:pPr>
-    </w:p>
-    <w:p>
-      <w:pPr>
-        <w:pStyle w:val="ListParagraph"/>
-        <w:numPr>
-          <w:ilvl w:val="0"/>
-          <w:numId w:val="2"/>
-        </w:numPr>
-        <w:rPr>
-          <w:b/>
-          <w:bCs/>
-          <w:color w:val="C00000"/>
-        </w:rPr>
-      </w:pPr>
-      <w:r>
-        <w:rPr>
-          <w:b/>
-          <w:bCs/>
-          <w:color w:val="C00000"/>
-          <w:u w:color="C00000"/>
-        </w:rPr>
-        <w:t>M377 – low G</w:t>
-      </w:r>
-    </w:p>
-    <w:p>
-      <w:pPr>
-        <w:pStyle w:val="ListParagraph"/>
-        <w:rPr>
-          <w:b/>
-          <w:bCs/>
-          <w:color w:val="C00000"/>
-        </w:rPr>
-      </w:pPr>
-    </w:p>
-    <w:p>
-      <w:pPr>
-        <w:pStyle w:val="ListParagraph"/>
-        <w:numPr>
-          <w:ilvl w:val="0"/>
-          <w:numId w:val="2"/>
-        </w:numPr>
-        <w:rPr>
-          <w:b/>
-          <w:bCs/>
-          <w:color w:val="C00000"/>
-        </w:rPr>
-      </w:pPr>
-      <w:r>
-        <w:rPr>
-          <w:b/>
-          <w:bCs/>
-          <w:color w:val="C00000"/>
-        </w:rPr>
-        <w:t>401, 407, 409  – rhythm error</w:t>
-      </w:r>
-    </w:p>
-    <w:p>
-      <w:pPr>
-        <w:pStyle w:val="ListParagraph"/>
-        <w:rPr>
-          <w:b/>
-          <w:bCs/>
-          <w:color w:val="C00000"/>
-        </w:rPr>
-      </w:pPr>
-    </w:p>
-    <w:tbl>
-      <w:tblPr>
-        <w:tblW w:w="9360" w:type="dxa"/>
-        <w:tblInd w:w="110" w:type="dxa"/>
-        <w:tblBorders>
-          <w:top w:val="single" w:sz="8" w:space="0" w:color="000000"/>
-          <w:left w:val="single" w:sz="8" w:space="0" w:color="000000"/>
-          <w:bottom w:val="single" w:sz="8" w:space="0" w:color="000000"/>
-          <w:right w:val="single" w:sz="8" w:space="0" w:color="000000"/>
-          <w:insideH w:val="single" w:sz="8" w:space="0" w:color="000000"/>
-          <w:insideV w:val="single" w:sz="8" w:space="0" w:color="000000"/>
-        </w:tblBorders>
-        <w:tblLayout w:type="fixed"/>
-        <w:tblLook w:val="0600" w:firstRow="0" w:lastRow="0" w:firstColumn="0" w:lastColumn="0" w:noHBand="1" w:noVBand="1"/>
-      </w:tblPr>
-      <w:tblGrid>
-        <w:gridCol w:w="1620"/>
-        <w:gridCol w:w="1335"/>
-        <w:gridCol w:w="4065"/>
-        <w:gridCol w:w="2340"/>
-      </w:tblGrid>
-      <w:tr>
-        <w:tc>
-          <w:tcPr>
-            <w:tcW w:w="1620" w:type="dxa"/>
-            <w:shd w:val="clear" w:color="auto" w:fill="auto"/>
-            <w:tcMar>
-              <w:top w:w="100" w:type="dxa"/>
-              <w:left w:w="100" w:type="dxa"/>
-              <w:bottom w:w="100" w:type="dxa"/>
-              <w:right w:w="100" w:type="dxa"/>
-            </w:tcMar>
-          </w:tcPr>
-          <w:p>
-            <w:pPr>
-              <w:widowControl w:val="0"/>
-              <w:rPr>
-                <w:b/>
-                <w:bCs/>
-              </w:rPr>
-            </w:pPr>
-            <w:r>
-              <w:rPr>
-                <w:b/>
-                <w:bCs/>
-              </w:rPr>
-              <w:t>420 1’</w:t>
-            </w:r>
-          </w:p>
-        </w:tc>
-        <w:tc>
-          <w:tcPr>
-            <w:tcW w:w="1335" w:type="dxa"/>
-            <w:shd w:val="clear" w:color="auto" w:fill="auto"/>
-            <w:tcMar>
-              <w:top w:w="100" w:type="dxa"/>
-              <w:left w:w="100" w:type="dxa"/>
-              <w:bottom w:w="100" w:type="dxa"/>
-              <w:right w:w="100" w:type="dxa"/>
-            </w:tcMar>
-          </w:tcPr>
-          <w:p>
-            <w:pPr>
-              <w:widowControl w:val="0"/>
-              <w:rPr>
-                <w:b/>
-                <w:bCs/>
-              </w:rPr>
-            </w:pPr>
-            <w:proofErr w:type="spellStart"/>
-            <w:r>
-              <w:rPr>
-                <w:b/>
-                <w:bCs/>
-              </w:rPr>
-              <w:t>Pno</w:t>
-            </w:r>
-            <w:proofErr w:type="spellEnd"/>
-            <w:r>
-              <w:rPr>
-                <w:b/>
-                <w:bCs/>
-              </w:rPr>
-              <w:t xml:space="preserve"> LH</w:t>
-            </w:r>
-          </w:p>
-        </w:tc>
-        <w:tc>
-          <w:tcPr>
-            <w:tcW w:w="4065" w:type="dxa"/>
-            <w:shd w:val="clear" w:color="auto" w:fill="auto"/>
-            <w:tcMar>
-              <w:top w:w="100" w:type="dxa"/>
-              <w:left w:w="100" w:type="dxa"/>
-              <w:bottom w:w="100" w:type="dxa"/>
-              <w:right w:w="100" w:type="dxa"/>
-            </w:tcMar>
-          </w:tcPr>
-          <w:p>
-            <w:pPr>
-              <w:widowControl w:val="0"/>
-              <w:rPr>
-                <w:b/>
-                <w:bCs/>
-              </w:rPr>
-            </w:pPr>
-            <w:r>
-              <w:rPr>
-                <w:b/>
-                <w:bCs/>
-              </w:rPr>
-              <w:t xml:space="preserve">Changed rhythm to this. </w:t>
-            </w:r>
-          </w:p>
-        </w:tc>
-        <w:tc>
-          <w:tcPr>
-            <w:tcW w:w="2340" w:type="dxa"/>
-            <w:shd w:val="clear" w:color="auto" w:fill="auto"/>
-            <w:tcMar>
-              <w:top w:w="100" w:type="dxa"/>
-              <w:left w:w="100" w:type="dxa"/>
-              <w:bottom w:w="100" w:type="dxa"/>
-              <w:right w:w="100" w:type="dxa"/>
-            </w:tcMar>
-          </w:tcPr>
-          <w:p>
-            <w:pPr>
-              <w:widowControl w:val="0"/>
-              <w:rPr>
-                <w:b/>
-                <w:bCs/>
-              </w:rPr>
-            </w:pPr>
-            <w:r>
-              <w:rPr>
-                <w:b/>
-                <w:bCs/>
-                <w:color w:val="FF0000"/>
-              </w:rPr>
-              <w:t>Leave rhythm as manuscript. First beat of left hand should be eight note triplets on top layer and eight note duplet on bottom</w:t>
-            </w:r>
-          </w:p>
-        </w:tc>
-      </w:tr>
-    </w:tbl>
-    <w:p>
-      <w:pPr>
-        <w:pStyle w:val="ListParagraph"/>
-        <w:numPr>
-          <w:ilvl w:val="0"/>
-          <w:numId w:val="2"/>
-        </w:numPr>
         <w:rPr>
           <w:b/>
           <w:bCs/>
@@ -1824,6 +1369,73 @@
     </w:p>
     <w:p>
       <w:pPr>
+        <w:rPr>
+          <w:b/>
+        </w:rPr>
+      </w:pPr>
+      <w:r>
+        <w:rPr>
+          <w:b/>
+        </w:rPr>
+        <w:t>General</w:t>
+      </w:r>
+    </w:p>
+    <w:p>
+      <w:r>
+        <w:t>M. 59 onwards in manuscript is one bar later. I.e. m. 59 is still m. 58.</w:t>
+      </w:r>
+    </w:p>
+    <w:p/>
+    <w:p>
+      <w:r>
+        <w:rPr>
+          <w:noProof/>
+        </w:rPr>
+        <w:drawing>
+          <wp:inline distT="114300" distB="114300" distL="114300" distR="114300" wp14:anchorId="6747B5C1" wp14:editId="45149616">
+            <wp:extent cx="5943600" cy="4184475"/>
+            <wp:effectExtent l="0" t="0" r="0" b="0"/>
+            <wp:docPr id="1" name="image2.png" descr="Graphical user interface, diagram&#10;&#10;Description automatically generated"/>
+            <wp:cNvGraphicFramePr/>
+            <a:graphic xmlns:a="http://schemas.openxmlformats.org/drawingml/2006/main">
+              <a:graphicData uri="http://schemas.openxmlformats.org/drawingml/2006/picture">
+                <pic:pic xmlns:pic="http://schemas.openxmlformats.org/drawingml/2006/picture">
+                  <pic:nvPicPr>
+                    <pic:cNvPr id="1" name="image2.png" descr="Graphical user interface, diagram&#10;&#10;Description automatically generated"/>
+                    <pic:cNvPicPr preferRelativeResize="0"/>
+                  </pic:nvPicPr>
+                  <pic:blipFill>
+                    <a:blip r:embed="rId7"/>
+                    <a:srcRect/>
+                    <a:stretch>
+                      <a:fillRect/>
+                    </a:stretch>
+                  </pic:blipFill>
+                  <pic:spPr>
+                    <a:xfrm>
+                      <a:off x="0" y="0"/>
+                      <a:ext cx="5943600" cy="4184475"/>
+                    </a:xfrm>
+                    <a:prstGeom prst="rect">
+                      <a:avLst/>
+                    </a:prstGeom>
+                    <a:ln/>
+                  </pic:spPr>
+                </pic:pic>
+              </a:graphicData>
+            </a:graphic>
+          </wp:inline>
+        </w:drawing>
+      </w:r>
+    </w:p>
+    <w:p>
+      <w:r>
+        <w:lastRenderedPageBreak/>
+        <w:t>For now, I will keep m. 60 in manuscript, and skip m. 59 - for ease of proofreading, after which I will change the bar numbers to the correct version.</w:t>
+      </w:r>
+    </w:p>
+    <w:p>
+      <w:pPr>
         <w:pStyle w:val="ListParagraph"/>
         <w:rPr>
           <w:color w:val="002060"/>
@@ -1831,8 +1443,8 @@
       </w:pPr>
     </w:p>
     <w:sectPr>
-      <w:headerReference w:type="default" r:id="rId7"/>
-      <w:footerReference w:type="default" r:id="rId8"/>
+      <w:headerReference w:type="default" r:id="rId8"/>
+      <w:footerReference w:type="default" r:id="rId9"/>
       <w:pgSz w:w="12240" w:h="15840"/>
       <w:pgMar w:top="1440" w:right="1440" w:bottom="1440" w:left="1440" w:header="720" w:footer="720" w:gutter="0"/>
       <w:cols w:space="720"/>

</xml_diff>

<commit_message>
Update scrape notation and other fixes.
</commit_message>
<xml_diff>
--- a/Chambered Spirals/LARA Errata LEFT.docx
+++ b/Chambered Spirals/LARA Errata LEFT.docx
@@ -1122,15 +1122,7 @@
             <w:tcW w:w="1838" w:type="dxa"/>
           </w:tcPr>
           <w:p>
-            <w:pPr>
-              <w:rPr>
-                <w:color w:val="C00000"/>
-              </w:rPr>
-            </w:pPr>
-            <w:r>
-              <w:rPr>
-                <w:color w:val="C00000"/>
-              </w:rPr>
+            <w:r>
               <w:t>M 216 onwards</w:t>
             </w:r>
           </w:p>
@@ -1151,9 +1143,6 @@
               </w:pBdr>
             </w:pPr>
             <w:r>
-              <w:rPr>
-                <w:color w:val="C00000"/>
-              </w:rPr>
               <w:t>For the double trills that start here, when do they end? Since there is a simile that comes later, I want to ensure I got it right.</w:t>
             </w:r>
           </w:p>
@@ -1338,7 +1327,6 @@
               <w:rPr>
                 <w:b/>
                 <w:bCs/>
-                <w:color w:val="C00000"/>
                 <w:u w:color="C00000"/>
               </w:rPr>
             </w:pPr>
@@ -1391,17 +1379,27 @@
             </w:r>
             <w:r>
               <w:rPr>
-                <w:color w:val="00B0F0"/>
                 <w:u w:color="C00000"/>
               </w:rPr>
-              <w:t xml:space="preserve">third group dynamics should be p, not pp </w:t>
-            </w:r>
-            <w:r>
-              <w:rPr>
-                <w:color w:val="FF0000"/>
+              <w:t>‘</w:t>
+            </w:r>
+            <w:r>
+              <w:rPr>
                 <w:u w:color="C00000"/>
               </w:rPr>
-              <w:t xml:space="preserve">– What do you mean? </w:t>
+              <w:t>third group dynamics should be p, not pp</w:t>
+            </w:r>
+            <w:r>
+              <w:rPr>
+                <w:u w:color="C00000"/>
+              </w:rPr>
+              <w:t>’</w:t>
+            </w:r>
+            <w:r>
+              <w:rPr>
+                <w:u w:color="C00000"/>
+              </w:rPr>
+              <w:t xml:space="preserve"> – What do you mean? </w:t>
             </w:r>
           </w:p>
         </w:tc>
@@ -2698,185 +2696,264 @@
     </w:p>
     <w:p>
       <w:pPr>
-        <w:pStyle w:val="ListParagraph"/>
         <w:rPr>
           <w:b/>
           <w:bCs/>
-        </w:rPr>
-      </w:pPr>
-    </w:p>
-    <w:p>
-      <w:pPr>
-        <w:rPr>
-          <w:b/>
-          <w:bCs/>
-          <w:color w:val="C00000"/>
-        </w:rPr>
-      </w:pPr>
-    </w:p>
-    <w:p>
-      <w:pPr>
-        <w:pStyle w:val="BodyA"/>
-        <w:rPr>
-          <w:b/>
-          <w:bCs/>
-          <w:color w:val="C00000"/>
-          <w:u w:color="C00000"/>
-          <w:lang w:val="en-US"/>
-        </w:rPr>
-      </w:pPr>
-    </w:p>
-    <w:p>
-      <w:pPr>
-        <w:ind w:left="360"/>
-        <w:rPr>
-          <w:b/>
-          <w:bCs/>
-          <w:color w:val="C00000"/>
-        </w:rPr>
-      </w:pPr>
-    </w:p>
-    <w:p>
-      <w:pPr>
-        <w:pStyle w:val="BodyA"/>
-        <w:rPr>
-          <w:b/>
-          <w:bCs/>
-          <w:color w:val="C00000"/>
-          <w:u w:color="C00000"/>
-          <w:lang w:val="en-US"/>
-        </w:rPr>
-      </w:pPr>
-    </w:p>
-    <w:p>
-      <w:pPr>
-        <w:pStyle w:val="BodyA"/>
-        <w:widowControl w:val="0"/>
-        <w:rPr>
-          <w:b/>
-          <w:bCs/>
-          <w:lang w:val="en-US"/>
-        </w:rPr>
-      </w:pPr>
-    </w:p>
-    <w:p>
-      <w:pPr>
-        <w:pStyle w:val="ListParagraph"/>
-        <w:rPr>
-          <w:b/>
-          <w:bCs/>
-          <w:color w:val="C00000"/>
-          <w:u w:color="C00000"/>
-        </w:rPr>
-      </w:pPr>
-    </w:p>
-    <w:p>
-      <w:pPr>
-        <w:rPr>
-          <w:b/>
-          <w:bCs/>
-          <w:color w:val="C00000"/>
-          <w:u w:color="C00000"/>
-        </w:rPr>
-      </w:pPr>
-    </w:p>
-    <w:p>
-      <w:pPr>
-        <w:pStyle w:val="ListParagraph"/>
-        <w:numPr>
-          <w:ilvl w:val="0"/>
-          <w:numId w:val="2"/>
-        </w:numPr>
-        <w:rPr>
-          <w:b/>
-          <w:bCs/>
-          <w:color w:val="FF0000"/>
         </w:rPr>
       </w:pPr>
       <w:r>
         <w:rPr>
           <w:b/>
           <w:bCs/>
-          <w:color w:val="FF0000"/>
         </w:rPr>
-        <w:t>245-</w:t>
-      </w:r>
-      <w:r>
-        <w:rPr>
-          <w:b/>
-          <w:bCs/>
-          <w:color w:val="FF0000"/>
-        </w:rPr>
-        <w:t>247</w:t>
-      </w:r>
-      <w:r>
-        <w:rPr>
-          <w:b/>
-          <w:bCs/>
-          <w:color w:val="FF0000"/>
-        </w:rPr>
-        <w:t xml:space="preserve"> </w:t>
-      </w:r>
-      <w:proofErr w:type="spellStart"/>
-      <w:r>
-        <w:rPr>
-          <w:b/>
-          <w:bCs/>
-          <w:color w:val="FF0000"/>
-        </w:rPr>
-        <w:t>Pno</w:t>
-      </w:r>
-      <w:proofErr w:type="spellEnd"/>
-      <w:r>
-        <w:rPr>
-          <w:b/>
-          <w:bCs/>
-          <w:color w:val="FF0000"/>
-        </w:rPr>
-        <w:t xml:space="preserve"> - </w:t>
-      </w:r>
-      <w:proofErr w:type="spellStart"/>
-      <w:r>
-        <w:rPr>
-          <w:b/>
-          <w:bCs/>
-          <w:color w:val="FF0000"/>
-        </w:rPr>
-        <w:t>Pedalling</w:t>
-      </w:r>
-      <w:proofErr w:type="spellEnd"/>
-      <w:r>
-        <w:rPr>
-          <w:b/>
-          <w:bCs/>
-          <w:color w:val="FF0000"/>
-        </w:rPr>
-        <w:t xml:space="preserve">? </w:t>
-      </w:r>
-      <w:r>
-        <w:rPr>
-          <w:b/>
-          <w:bCs/>
-          <w:color w:val="FF0000"/>
-        </w:rPr>
-        <w:t>Also check piano + hp notes with the new time signatures. In m. 247 I made it 7/16. Does that work?</w:t>
+        <w:t>Piano</w:t>
       </w:r>
     </w:p>
+    <w:tbl>
+      <w:tblPr>
+        <w:tblStyle w:val="TableGrid"/>
+        <w:tblW w:w="0" w:type="auto"/>
+        <w:tblLook w:val="04A0" w:firstRow="1" w:lastRow="0" w:firstColumn="1" w:lastColumn="0" w:noHBand="0" w:noVBand="1"/>
+      </w:tblPr>
+      <w:tblGrid>
+        <w:gridCol w:w="3116"/>
+        <w:gridCol w:w="3117"/>
+        <w:gridCol w:w="3117"/>
+      </w:tblGrid>
+      <w:tr>
+        <w:tc>
+          <w:tcPr>
+            <w:tcW w:w="3116" w:type="dxa"/>
+          </w:tcPr>
+          <w:p>
+            <w:pPr>
+              <w:pBdr>
+                <w:top w:val="none" w:sz="0" w:space="0" w:color="auto"/>
+                <w:left w:val="none" w:sz="0" w:space="0" w:color="auto"/>
+                <w:bottom w:val="none" w:sz="0" w:space="0" w:color="auto"/>
+                <w:right w:val="none" w:sz="0" w:space="0" w:color="auto"/>
+                <w:between w:val="none" w:sz="0" w:space="0" w:color="auto"/>
+                <w:bar w:val="none" w:sz="0" w:color="auto"/>
+              </w:pBdr>
+              <w:rPr>
+                <w:b/>
+                <w:bCs/>
+              </w:rPr>
+            </w:pPr>
+            <w:r>
+              <w:rPr>
+                <w:b/>
+                <w:bCs/>
+              </w:rPr>
+              <w:t>M245-247</w:t>
+            </w:r>
+          </w:p>
+        </w:tc>
+        <w:tc>
+          <w:tcPr>
+            <w:tcW w:w="3117" w:type="dxa"/>
+          </w:tcPr>
+          <w:p>
+            <w:pPr>
+              <w:pBdr>
+                <w:top w:val="none" w:sz="0" w:space="0" w:color="auto"/>
+                <w:left w:val="none" w:sz="0" w:space="0" w:color="auto"/>
+                <w:bottom w:val="none" w:sz="0" w:space="0" w:color="auto"/>
+                <w:right w:val="none" w:sz="0" w:space="0" w:color="auto"/>
+                <w:between w:val="none" w:sz="0" w:space="0" w:color="auto"/>
+                <w:bar w:val="none" w:sz="0" w:color="auto"/>
+              </w:pBdr>
+              <w:rPr>
+                <w:b/>
+                <w:bCs/>
+              </w:rPr>
+            </w:pPr>
+            <w:r>
+              <w:rPr>
+                <w:b/>
+                <w:bCs/>
+                <w:color w:val="FF0000"/>
+              </w:rPr>
+              <w:t xml:space="preserve">What is the </w:t>
+            </w:r>
+            <w:proofErr w:type="spellStart"/>
+            <w:r>
+              <w:rPr>
+                <w:b/>
+                <w:bCs/>
+                <w:color w:val="FF0000"/>
+              </w:rPr>
+              <w:t>p</w:t>
+            </w:r>
+            <w:r>
+              <w:rPr>
+                <w:b/>
+                <w:bCs/>
+                <w:color w:val="FF0000"/>
+              </w:rPr>
+              <w:t>edalling</w:t>
+            </w:r>
+            <w:proofErr w:type="spellEnd"/>
+            <w:r>
+              <w:rPr>
+                <w:b/>
+                <w:bCs/>
+                <w:color w:val="FF0000"/>
+              </w:rPr>
+              <w:t>? Also check piano + hp notes with the new time signatures. In m. 247 I made it 7/16. Does that work?</w:t>
+            </w:r>
+          </w:p>
+        </w:tc>
+        <w:tc>
+          <w:tcPr>
+            <w:tcW w:w="3117" w:type="dxa"/>
+          </w:tcPr>
+          <w:p>
+            <w:pPr>
+              <w:pBdr>
+                <w:top w:val="none" w:sz="0" w:space="0" w:color="auto"/>
+                <w:left w:val="none" w:sz="0" w:space="0" w:color="auto"/>
+                <w:bottom w:val="none" w:sz="0" w:space="0" w:color="auto"/>
+                <w:right w:val="none" w:sz="0" w:space="0" w:color="auto"/>
+                <w:between w:val="none" w:sz="0" w:space="0" w:color="auto"/>
+                <w:bar w:val="none" w:sz="0" w:color="auto"/>
+              </w:pBdr>
+              <w:rPr>
+                <w:b/>
+                <w:bCs/>
+              </w:rPr>
+            </w:pPr>
+          </w:p>
+        </w:tc>
+      </w:tr>
+      <w:tr>
+        <w:tc>
+          <w:tcPr>
+            <w:tcW w:w="3116" w:type="dxa"/>
+          </w:tcPr>
+          <w:p>
+            <w:pPr>
+              <w:pBdr>
+                <w:top w:val="none" w:sz="0" w:space="0" w:color="auto"/>
+                <w:left w:val="none" w:sz="0" w:space="0" w:color="auto"/>
+                <w:bottom w:val="none" w:sz="0" w:space="0" w:color="auto"/>
+                <w:right w:val="none" w:sz="0" w:space="0" w:color="auto"/>
+                <w:between w:val="none" w:sz="0" w:space="0" w:color="auto"/>
+                <w:bar w:val="none" w:sz="0" w:color="auto"/>
+              </w:pBdr>
+              <w:rPr>
+                <w:b/>
+                <w:bCs/>
+              </w:rPr>
+            </w:pPr>
+            <w:r>
+              <w:rPr>
+                <w:b/>
+                <w:bCs/>
+              </w:rPr>
+              <w:t>M343</w:t>
+            </w:r>
+          </w:p>
+        </w:tc>
+        <w:tc>
+          <w:tcPr>
+            <w:tcW w:w="3117" w:type="dxa"/>
+          </w:tcPr>
+          <w:p>
+            <w:pPr>
+              <w:pBdr>
+                <w:top w:val="none" w:sz="0" w:space="0" w:color="auto"/>
+                <w:left w:val="none" w:sz="0" w:space="0" w:color="auto"/>
+                <w:bottom w:val="none" w:sz="0" w:space="0" w:color="auto"/>
+                <w:right w:val="none" w:sz="0" w:space="0" w:color="auto"/>
+                <w:between w:val="none" w:sz="0" w:space="0" w:color="auto"/>
+                <w:bar w:val="none" w:sz="0" w:color="auto"/>
+              </w:pBdr>
+              <w:rPr>
+                <w:b/>
+                <w:bCs/>
+                <w:color w:val="FF0000"/>
+              </w:rPr>
+            </w:pPr>
+            <w:r>
+              <w:rPr>
+                <w:b/>
+                <w:bCs/>
+                <w:color w:val="FF0000"/>
+                <w:u w:color="C00000"/>
+              </w:rPr>
+              <w:t xml:space="preserve">Should we change the text here since </w:t>
+            </w:r>
+            <w:proofErr w:type="spellStart"/>
+            <w:r>
+              <w:rPr>
+                <w:b/>
+                <w:bCs/>
+                <w:color w:val="FF0000"/>
+                <w:u w:color="C00000"/>
+              </w:rPr>
+              <w:t>Ebows</w:t>
+            </w:r>
+            <w:proofErr w:type="spellEnd"/>
+            <w:r>
+              <w:rPr>
+                <w:b/>
+                <w:bCs/>
+                <w:color w:val="FF0000"/>
+                <w:u w:color="C00000"/>
+              </w:rPr>
+              <w:t xml:space="preserve"> have already been used? Just change to </w:t>
+            </w:r>
+            <w:proofErr w:type="spellStart"/>
+            <w:r>
+              <w:rPr>
+                <w:b/>
+                <w:bCs/>
+                <w:color w:val="FF0000"/>
+                <w:u w:color="C00000"/>
+              </w:rPr>
+              <w:t>Ebow</w:t>
+            </w:r>
+            <w:proofErr w:type="spellEnd"/>
+            <w:r>
+              <w:rPr>
+                <w:b/>
+                <w:bCs/>
+                <w:color w:val="FF0000"/>
+                <w:u w:color="C00000"/>
+              </w:rPr>
+              <w:t>?</w:t>
+            </w:r>
+          </w:p>
+        </w:tc>
+        <w:tc>
+          <w:tcPr>
+            <w:tcW w:w="3117" w:type="dxa"/>
+          </w:tcPr>
+          <w:p>
+            <w:pPr>
+              <w:pBdr>
+                <w:top w:val="none" w:sz="0" w:space="0" w:color="auto"/>
+                <w:left w:val="none" w:sz="0" w:space="0" w:color="auto"/>
+                <w:bottom w:val="none" w:sz="0" w:space="0" w:color="auto"/>
+                <w:right w:val="none" w:sz="0" w:space="0" w:color="auto"/>
+                <w:between w:val="none" w:sz="0" w:space="0" w:color="auto"/>
+                <w:bar w:val="none" w:sz="0" w:color="auto"/>
+              </w:pBdr>
+              <w:rPr>
+                <w:b/>
+                <w:bCs/>
+              </w:rPr>
+            </w:pPr>
+          </w:p>
+        </w:tc>
+      </w:tr>
+    </w:tbl>
     <w:p>
       <w:pPr>
         <w:rPr>
           <w:b/>
           <w:bCs/>
-          <w:color w:val="FF0000"/>
-        </w:rPr>
-      </w:pPr>
-    </w:p>
-    <w:p>
-      <w:pPr>
-        <w:rPr>
-          <w:b/>
-          <w:bCs/>
-          <w:color w:val="C00000"/>
         </w:rPr>
       </w:pPr>
     </w:p>
@@ -2894,209 +2971,11 @@
     </w:p>
     <w:p>
       <w:pPr>
-        <w:pStyle w:val="BodyA"/>
         <w:rPr>
           <w:b/>
           <w:bCs/>
           <w:color w:val="C00000"/>
           <w:u w:color="C00000"/>
-          <w:lang w:val="en-US"/>
-        </w:rPr>
-      </w:pPr>
-    </w:p>
-    <w:p>
-      <w:pPr>
-        <w:pStyle w:val="ListParagraph"/>
-        <w:numPr>
-          <w:ilvl w:val="0"/>
-          <w:numId w:val="2"/>
-        </w:numPr>
-        <w:rPr>
-          <w:b/>
-          <w:bCs/>
-          <w:color w:val="C00000"/>
-          <w:u w:color="C00000"/>
-        </w:rPr>
-      </w:pPr>
-      <w:r>
-        <w:rPr>
-          <w:b/>
-          <w:bCs/>
-          <w:color w:val="auto"/>
-          <w:u w:color="C00000"/>
-        </w:rPr>
-        <w:t xml:space="preserve">M343 </w:t>
-      </w:r>
-      <w:proofErr w:type="spellStart"/>
-      <w:r>
-        <w:rPr>
-          <w:b/>
-          <w:bCs/>
-          <w:color w:val="auto"/>
-          <w:u w:color="C00000"/>
-        </w:rPr>
-        <w:t>Pno</w:t>
-      </w:r>
-      <w:proofErr w:type="spellEnd"/>
-      <w:r>
-        <w:rPr>
-          <w:b/>
-          <w:bCs/>
-          <w:color w:val="auto"/>
-          <w:u w:color="C00000"/>
-        </w:rPr>
-        <w:t xml:space="preserve"> </w:t>
-      </w:r>
-      <w:r>
-        <w:rPr>
-          <w:b/>
-          <w:bCs/>
-          <w:color w:val="auto"/>
-          <w:u w:color="C00000"/>
-        </w:rPr>
-        <w:t>(</w:t>
-      </w:r>
-      <w:proofErr w:type="spellStart"/>
-      <w:r>
-        <w:rPr>
-          <w:b/>
-          <w:bCs/>
-          <w:color w:val="auto"/>
-          <w:u w:color="C00000"/>
-        </w:rPr>
-        <w:t>Ebow</w:t>
-      </w:r>
-      <w:proofErr w:type="spellEnd"/>
-      <w:r>
-        <w:rPr>
-          <w:b/>
-          <w:bCs/>
-          <w:color w:val="auto"/>
-          <w:u w:color="C00000"/>
-        </w:rPr>
-        <w:t xml:space="preserve">) </w:t>
-      </w:r>
-      <w:r>
-        <w:rPr>
-          <w:b/>
-          <w:bCs/>
-          <w:color w:val="FF0000"/>
-          <w:u w:color="C00000"/>
-        </w:rPr>
-        <w:t xml:space="preserve">– </w:t>
-      </w:r>
-      <w:r>
-        <w:rPr>
-          <w:b/>
-          <w:bCs/>
-          <w:color w:val="FF0000"/>
-          <w:u w:color="C00000"/>
-        </w:rPr>
-        <w:t xml:space="preserve">Should we change the text here since </w:t>
-      </w:r>
-      <w:proofErr w:type="spellStart"/>
-      <w:r>
-        <w:rPr>
-          <w:b/>
-          <w:bCs/>
-          <w:color w:val="FF0000"/>
-          <w:u w:color="C00000"/>
-        </w:rPr>
-        <w:t>Ebows</w:t>
-      </w:r>
-      <w:proofErr w:type="spellEnd"/>
-      <w:r>
-        <w:rPr>
-          <w:b/>
-          <w:bCs/>
-          <w:color w:val="FF0000"/>
-          <w:u w:color="C00000"/>
-        </w:rPr>
-        <w:t xml:space="preserve"> have already been used? Just change to </w:t>
-      </w:r>
-      <w:proofErr w:type="spellStart"/>
-      <w:r>
-        <w:rPr>
-          <w:b/>
-          <w:bCs/>
-          <w:color w:val="FF0000"/>
-          <w:u w:color="C00000"/>
-        </w:rPr>
-        <w:t>Ebow</w:t>
-      </w:r>
-      <w:proofErr w:type="spellEnd"/>
-      <w:r>
-        <w:rPr>
-          <w:b/>
-          <w:bCs/>
-          <w:color w:val="FF0000"/>
-          <w:u w:color="C00000"/>
-        </w:rPr>
-        <w:t>?</w:t>
-      </w:r>
-    </w:p>
-    <w:p>
-      <w:pPr>
-        <w:pStyle w:val="ListParagraph"/>
-        <w:numPr>
-          <w:ilvl w:val="0"/>
-          <w:numId w:val="2"/>
-        </w:numPr>
-        <w:rPr>
-          <w:b/>
-          <w:bCs/>
-          <w:color w:val="C00000"/>
-          <w:u w:color="C00000"/>
-        </w:rPr>
-      </w:pPr>
-    </w:p>
-    <w:p>
-      <w:pPr>
-        <w:pStyle w:val="ListParagraph"/>
-        <w:numPr>
-          <w:ilvl w:val="0"/>
-          <w:numId w:val="2"/>
-        </w:numPr>
-        <w:rPr>
-          <w:b/>
-          <w:bCs/>
-          <w:color w:val="C00000"/>
-        </w:rPr>
-      </w:pPr>
-      <w:r>
-        <w:rPr>
-          <w:b/>
-          <w:bCs/>
-          <w:color w:val="C00000"/>
-        </w:rPr>
-        <w:t>401, 407, 409  – rhythm error</w:t>
-      </w:r>
-      <w:r>
-        <w:rPr>
-          <w:b/>
-          <w:bCs/>
-          <w:color w:val="C00000"/>
-        </w:rPr>
-        <w:t xml:space="preserve"> – Can you please check our fixes?</w:t>
-      </w:r>
-    </w:p>
-    <w:p>
-      <w:pPr>
-        <w:pStyle w:val="ListParagraph"/>
-        <w:rPr>
-          <w:b/>
-          <w:bCs/>
-          <w:color w:val="C00000"/>
-        </w:rPr>
-      </w:pPr>
-    </w:p>
-    <w:p>
-      <w:pPr>
-        <w:pStyle w:val="ListParagraph"/>
-        <w:rPr>
-          <w:b/>
-          <w:bCs/>
-          <w:color w:val="C00000"/>
         </w:rPr>
       </w:pPr>
     </w:p>
@@ -3111,42 +2990,7 @@
           <w:lang w:val="en-US"/>
         </w:rPr>
       </w:pPr>
-    </w:p>
-    <w:p>
-      <w:pPr>
-        <w:pStyle w:val="ListParagraph"/>
-        <w:numPr>
-          <w:ilvl w:val="0"/>
-          <w:numId w:val="2"/>
-        </w:numPr>
-        <w:rPr>
-          <w:b/>
-          <w:bCs/>
-          <w:color w:val="FF40FF"/>
-        </w:rPr>
-      </w:pPr>
       <w:r>
-        <w:rPr>
-          <w:b/>
-          <w:bCs/>
-          <w:color w:val="FF40FF"/>
-          <w:u w:color="002060"/>
-        </w:rPr>
-        <w:t>M443 -   sax – Lowest note of multi should be A 1/8 flat, not sharp</w:t>
-      </w:r>
-      <w:r>
-        <w:rPr>
-          <w:b/>
-          <w:bCs/>
-          <w:color w:val="FF40FF"/>
-          <w:u w:color="002060"/>
-        </w:rPr>
-        <w:t xml:space="preserve"> (OR F 1/8 flat?)</w:t>
-      </w:r>
-    </w:p>
-    <w:p>
-      <w:pPr>
-        <w:pStyle w:val="BodyA"/>
         <w:rPr>
           <w:b/>
           <w:bCs/>
@@ -3154,7 +2998,8 @@
           <w:u w:color="002060"/>
           <w:lang w:val="en-US"/>
         </w:rPr>
-      </w:pPr>
+        <w:t>Strings</w:t>
+      </w:r>
     </w:p>
     <w:p>
       <w:pPr>
@@ -3186,6 +3031,107 @@
         <w:gridCol w:w="4065"/>
         <w:gridCol w:w="2340"/>
       </w:tblGrid>
+      <w:tr>
+        <w:tc>
+          <w:tcPr>
+            <w:tcW w:w="1620" w:type="dxa"/>
+            <w:shd w:val="clear" w:color="auto" w:fill="auto"/>
+            <w:tcMar>
+              <w:top w:w="100" w:type="dxa"/>
+              <w:left w:w="100" w:type="dxa"/>
+              <w:bottom w:w="100" w:type="dxa"/>
+              <w:right w:w="100" w:type="dxa"/>
+            </w:tcMar>
+          </w:tcPr>
+          <w:p>
+            <w:pPr>
+              <w:widowControl w:val="0"/>
+              <w:rPr>
+                <w:b/>
+                <w:bCs/>
+              </w:rPr>
+            </w:pPr>
+            <w:r>
+              <w:rPr>
+                <w:b/>
+                <w:bCs/>
+              </w:rPr>
+              <w:t>401, 407, 409</w:t>
+            </w:r>
+          </w:p>
+        </w:tc>
+        <w:tc>
+          <w:tcPr>
+            <w:tcW w:w="1335" w:type="dxa"/>
+            <w:shd w:val="clear" w:color="auto" w:fill="auto"/>
+            <w:tcMar>
+              <w:top w:w="100" w:type="dxa"/>
+              <w:left w:w="100" w:type="dxa"/>
+              <w:bottom w:w="100" w:type="dxa"/>
+              <w:right w:w="100" w:type="dxa"/>
+            </w:tcMar>
+          </w:tcPr>
+          <w:p>
+            <w:pPr>
+              <w:widowControl w:val="0"/>
+              <w:rPr>
+                <w:b/>
+                <w:bCs/>
+              </w:rPr>
+            </w:pPr>
+          </w:p>
+        </w:tc>
+        <w:tc>
+          <w:tcPr>
+            <w:tcW w:w="4065" w:type="dxa"/>
+            <w:shd w:val="clear" w:color="auto" w:fill="auto"/>
+            <w:tcMar>
+              <w:top w:w="100" w:type="dxa"/>
+              <w:left w:w="100" w:type="dxa"/>
+              <w:bottom w:w="100" w:type="dxa"/>
+              <w:right w:w="100" w:type="dxa"/>
+            </w:tcMar>
+          </w:tcPr>
+          <w:p>
+            <w:pPr>
+              <w:widowControl w:val="0"/>
+              <w:rPr>
+                <w:b/>
+                <w:bCs/>
+              </w:rPr>
+            </w:pPr>
+            <w:r>
+              <w:rPr>
+                <w:b/>
+                <w:bCs/>
+              </w:rPr>
+              <w:t>Rhythm Errors – can you check our fixes?</w:t>
+            </w:r>
+          </w:p>
+        </w:tc>
+        <w:tc>
+          <w:tcPr>
+            <w:tcW w:w="2340" w:type="dxa"/>
+            <w:shd w:val="clear" w:color="auto" w:fill="auto"/>
+            <w:tcMar>
+              <w:top w:w="100" w:type="dxa"/>
+              <w:left w:w="100" w:type="dxa"/>
+              <w:bottom w:w="100" w:type="dxa"/>
+              <w:right w:w="100" w:type="dxa"/>
+            </w:tcMar>
+          </w:tcPr>
+          <w:p>
+            <w:pPr>
+              <w:widowControl w:val="0"/>
+              <w:rPr>
+                <w:b/>
+                <w:bCs/>
+                <w:color w:val="FF0000"/>
+              </w:rPr>
+            </w:pPr>
+          </w:p>
+        </w:tc>
+      </w:tr>
       <w:tr>
         <w:tc>
           <w:tcPr>

</xml_diff>